<commit_message>
feat: Implementar 'quienlohizo' y otras mejoras
</commit_message>
<xml_diff>
--- a/gestion_escolar/templates/tramites/Plantillas/Word/ALTAINICIAL.docx
+++ b/gestion_escolar/templates/tramites/Plantillas/Word/ALTAINICIAL.docx
@@ -9827,7 +9827,7 @@
                     </wp:anchor>
                   </w:drawing>
                 </mc:Choice>
-                <mc:Fallback xmlns:w16sdtdh="http://schemas.microsoft.com/office/word/2020/wordml/sdtdatahash" xmlns:w16du="http://schemas.microsoft.com/office/word/2023/wordml/word16du" xmlns:w16="http://schemas.microsoft.com/office/word/2018/wordml" xmlns:w16cid="http://schemas.microsoft.com/office/word/2016/wordml/cid" xmlns:w16cex="http://schemas.microsoft.com/office/word/2018/wordml/cex" xmlns:oel="http://schemas.microsoft.com/office/2019/extlst" xmlns:am3d="http://schemas.microsoft.com/office/drawing/2017/model3d" xmlns:aink="http://schemas.microsoft.com/office/drawing/2016/ink" xmlns:cx8="http://schemas.microsoft.com/office/drawing/2016/5/14/chartex" xmlns:cx7="http://schemas.microsoft.com/office/drawing/2016/5/13/chartex" xmlns:cx6="http://schemas.microsoft.com/office/drawing/2016/5/12/chartex" xmlns:cx5="http://schemas.microsoft.com/office/drawing/2016/5/11/chartex" xmlns:cx4="http://schemas.microsoft.com/office/drawing/2016/5/10/chartex" xmlns:cx3="http://schemas.microsoft.com/office/drawing/2016/5/9/chartex" xmlns:cx2="http://schemas.microsoft.com/office/drawing/2015/10/21/chartex" xmlns:cx1="http://schemas.microsoft.com/office/drawing/2015/9/8/chartex">
+                <mc:Fallback xmlns:cx1="http://schemas.microsoft.com/office/drawing/2015/9/8/chartex" xmlns:cx2="http://schemas.microsoft.com/office/drawing/2015/10/21/chartex" xmlns:cx3="http://schemas.microsoft.com/office/drawing/2016/5/9/chartex" xmlns:cx4="http://schemas.microsoft.com/office/drawing/2016/5/10/chartex" xmlns:cx5="http://schemas.microsoft.com/office/drawing/2016/5/11/chartex" xmlns:cx6="http://schemas.microsoft.com/office/drawing/2016/5/12/chartex" xmlns:cx7="http://schemas.microsoft.com/office/drawing/2016/5/13/chartex" xmlns:cx8="http://schemas.microsoft.com/office/drawing/2016/5/14/chartex" xmlns:aink="http://schemas.microsoft.com/office/drawing/2016/ink" xmlns:am3d="http://schemas.microsoft.com/office/drawing/2017/model3d" xmlns:oel="http://schemas.microsoft.com/office/2019/extlst" xmlns:w16cex="http://schemas.microsoft.com/office/word/2018/wordml/cex" xmlns:w16cid="http://schemas.microsoft.com/office/word/2016/wordml/cid" xmlns:w16="http://schemas.microsoft.com/office/word/2018/wordml" xmlns:w16du="http://schemas.microsoft.com/office/word/2023/wordml/word16du" xmlns:w16sdtdh="http://schemas.microsoft.com/office/word/2020/wordml/sdtdatahash">
                   <w:pict>
                     <v:line w14:anchorId="1DE5A985" id="Conector recto 11" o:spid="_x0000_s1026" style="position:absolute;z-index:251684864;visibility:visible;mso-wrap-style:square;mso-width-percent:0;mso-height-percent:0;mso-wrap-distance-left:9pt;mso-wrap-distance-top:0;mso-wrap-distance-right:9pt;mso-wrap-distance-bottom:0;mso-position-horizontal:absolute;mso-position-horizontal-relative:text;mso-position-vertical:absolute;mso-position-vertical-relative:text;mso-width-percent:0;mso-height-percent:0;mso-width-relative:margin;mso-height-relative:margin" from="38.1pt,-.15pt" to="212.1pt,-.15pt" o:gfxdata="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" strokecolor="black [3200]" strokeweight=".5pt">
                       <v:stroke joinstyle="miter"/>
@@ -10435,7 +10435,7 @@
                     </wp:anchor>
                   </w:drawing>
                 </mc:Choice>
-                <mc:Fallback xmlns:w16sdtdh="http://schemas.microsoft.com/office/word/2020/wordml/sdtdatahash" xmlns:w16du="http://schemas.microsoft.com/office/word/2023/wordml/word16du" xmlns:w16="http://schemas.microsoft.com/office/word/2018/wordml" xmlns:w16cid="http://schemas.microsoft.com/office/word/2016/wordml/cid" xmlns:w16cex="http://schemas.microsoft.com/office/word/2018/wordml/cex" xmlns:oel="http://schemas.microsoft.com/office/2019/extlst" xmlns:am3d="http://schemas.microsoft.com/office/drawing/2017/model3d" xmlns:aink="http://schemas.microsoft.com/office/drawing/2016/ink" xmlns:cx8="http://schemas.microsoft.com/office/drawing/2016/5/14/chartex" xmlns:cx7="http://schemas.microsoft.com/office/drawing/2016/5/13/chartex" xmlns:cx6="http://schemas.microsoft.com/office/drawing/2016/5/12/chartex" xmlns:cx5="http://schemas.microsoft.com/office/drawing/2016/5/11/chartex" xmlns:cx4="http://schemas.microsoft.com/office/drawing/2016/5/10/chartex" xmlns:cx3="http://schemas.microsoft.com/office/drawing/2016/5/9/chartex" xmlns:cx2="http://schemas.microsoft.com/office/drawing/2015/10/21/chartex" xmlns:cx1="http://schemas.microsoft.com/office/drawing/2015/9/8/chartex">
+                <mc:Fallback xmlns:cx1="http://schemas.microsoft.com/office/drawing/2015/9/8/chartex" xmlns:cx2="http://schemas.microsoft.com/office/drawing/2015/10/21/chartex" xmlns:cx3="http://schemas.microsoft.com/office/drawing/2016/5/9/chartex" xmlns:cx4="http://schemas.microsoft.com/office/drawing/2016/5/10/chartex" xmlns:cx5="http://schemas.microsoft.com/office/drawing/2016/5/11/chartex" xmlns:cx6="http://schemas.microsoft.com/office/drawing/2016/5/12/chartex" xmlns:cx7="http://schemas.microsoft.com/office/drawing/2016/5/13/chartex" xmlns:cx8="http://schemas.microsoft.com/office/drawing/2016/5/14/chartex" xmlns:aink="http://schemas.microsoft.com/office/drawing/2016/ink" xmlns:am3d="http://schemas.microsoft.com/office/drawing/2017/model3d" xmlns:oel="http://schemas.microsoft.com/office/2019/extlst" xmlns:w16cex="http://schemas.microsoft.com/office/word/2018/wordml/cex" xmlns:w16cid="http://schemas.microsoft.com/office/word/2016/wordml/cid" xmlns:w16="http://schemas.microsoft.com/office/word/2018/wordml" xmlns:w16du="http://schemas.microsoft.com/office/word/2023/wordml/word16du" xmlns:w16sdtdh="http://schemas.microsoft.com/office/word/2020/wordml/sdtdatahash">
                   <w:pict>
                     <v:line w14:anchorId="026C9BFB" id="Conector recto 7" o:spid="_x0000_s1026" style="position:absolute;z-index:251682816;visibility:visible;mso-wrap-style:square;mso-width-percent:0;mso-height-percent:0;mso-wrap-distance-left:9pt;mso-wrap-distance-top:0;mso-wrap-distance-right:9pt;mso-wrap-distance-bottom:0;mso-position-horizontal:absolute;mso-position-horizontal-relative:text;mso-position-vertical:absolute;mso-position-vertical-relative:text;mso-width-percent:0;mso-height-percent:0;mso-width-relative:margin;mso-height-relative:margin" from="39.1pt,-1.4pt" to="189.1pt,-1.4pt" o:gfxdata="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" strokecolor="black [3200]" strokeweight=".5pt">
                       <v:stroke joinstyle="miter"/>
@@ -11461,7 +11461,7 @@
                     </wp:anchor>
                   </w:drawing>
                 </mc:Choice>
-                <mc:Fallback xmlns:w16sdtdh="http://schemas.microsoft.com/office/word/2020/wordml/sdtdatahash" xmlns:w16du="http://schemas.microsoft.com/office/word/2023/wordml/word16du" xmlns:w16="http://schemas.microsoft.com/office/word/2018/wordml" xmlns:w16cid="http://schemas.microsoft.com/office/word/2016/wordml/cid" xmlns:w16cex="http://schemas.microsoft.com/office/word/2018/wordml/cex" xmlns:oel="http://schemas.microsoft.com/office/2019/extlst" xmlns:am3d="http://schemas.microsoft.com/office/drawing/2017/model3d" xmlns:aink="http://schemas.microsoft.com/office/drawing/2016/ink" xmlns:cx8="http://schemas.microsoft.com/office/drawing/2016/5/14/chartex" xmlns:cx7="http://schemas.microsoft.com/office/drawing/2016/5/13/chartex" xmlns:cx6="http://schemas.microsoft.com/office/drawing/2016/5/12/chartex" xmlns:cx5="http://schemas.microsoft.com/office/drawing/2016/5/11/chartex" xmlns:cx4="http://schemas.microsoft.com/office/drawing/2016/5/10/chartex" xmlns:cx3="http://schemas.microsoft.com/office/drawing/2016/5/9/chartex" xmlns:cx2="http://schemas.microsoft.com/office/drawing/2015/10/21/chartex" xmlns:cx1="http://schemas.microsoft.com/office/drawing/2015/9/8/chartex">
+                <mc:Fallback xmlns:cx1="http://schemas.microsoft.com/office/drawing/2015/9/8/chartex" xmlns:cx2="http://schemas.microsoft.com/office/drawing/2015/10/21/chartex" xmlns:cx3="http://schemas.microsoft.com/office/drawing/2016/5/9/chartex" xmlns:cx4="http://schemas.microsoft.com/office/drawing/2016/5/10/chartex" xmlns:cx5="http://schemas.microsoft.com/office/drawing/2016/5/11/chartex" xmlns:cx6="http://schemas.microsoft.com/office/drawing/2016/5/12/chartex" xmlns:cx7="http://schemas.microsoft.com/office/drawing/2016/5/13/chartex" xmlns:cx8="http://schemas.microsoft.com/office/drawing/2016/5/14/chartex" xmlns:aink="http://schemas.microsoft.com/office/drawing/2016/ink" xmlns:am3d="http://schemas.microsoft.com/office/drawing/2017/model3d" xmlns:oel="http://schemas.microsoft.com/office/2019/extlst" xmlns:w16cex="http://schemas.microsoft.com/office/word/2018/wordml/cex" xmlns:w16cid="http://schemas.microsoft.com/office/word/2016/wordml/cid" xmlns:w16="http://schemas.microsoft.com/office/word/2018/wordml" xmlns:w16du="http://schemas.microsoft.com/office/word/2023/wordml/word16du" xmlns:w16sdtdh="http://schemas.microsoft.com/office/word/2020/wordml/sdtdatahash">
                   <w:pict>
                     <v:line w14:anchorId="6A3487D4" id="Conector recto 5" o:spid="_x0000_s1026" style="position:absolute;flip:y;z-index:251681792;visibility:visible;mso-wrap-style:square;mso-width-percent:0;mso-height-percent:0;mso-wrap-distance-left:9pt;mso-wrap-distance-top:0;mso-wrap-distance-right:9pt;mso-wrap-distance-bottom:0;mso-position-horizontal:absolute;mso-position-horizontal-relative:text;mso-position-vertical:absolute;mso-position-vertical-relative:text;mso-width-percent:0;mso-height-percent:0;mso-width-relative:margin;mso-height-relative:margin" from="32.95pt,-.25pt" to="224.95pt,-.25pt" o:gfxdata="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" strokecolor="black [3213]" strokeweight=".5pt">
                       <v:stroke joinstyle="miter"/>
@@ -18352,7 +18352,7 @@
               </wp:anchor>
             </w:drawing>
           </mc:Choice>
-          <mc:Fallback xmlns:w16sdtdh="http://schemas.microsoft.com/office/word/2020/wordml/sdtdatahash" xmlns:w16du="http://schemas.microsoft.com/office/word/2023/wordml/word16du" xmlns:w16="http://schemas.microsoft.com/office/word/2018/wordml" xmlns:w16cid="http://schemas.microsoft.com/office/word/2016/wordml/cid" xmlns:w16cex="http://schemas.microsoft.com/office/word/2018/wordml/cex" xmlns:oel="http://schemas.microsoft.com/office/2019/extlst" xmlns:am3d="http://schemas.microsoft.com/office/drawing/2017/model3d" xmlns:aink="http://schemas.microsoft.com/office/drawing/2016/ink" xmlns:cx8="http://schemas.microsoft.com/office/drawing/2016/5/14/chartex" xmlns:cx7="http://schemas.microsoft.com/office/drawing/2016/5/13/chartex" xmlns:cx6="http://schemas.microsoft.com/office/drawing/2016/5/12/chartex" xmlns:cx5="http://schemas.microsoft.com/office/drawing/2016/5/11/chartex" xmlns:cx4="http://schemas.microsoft.com/office/drawing/2016/5/10/chartex" xmlns:cx3="http://schemas.microsoft.com/office/drawing/2016/5/9/chartex" xmlns:cx2="http://schemas.microsoft.com/office/drawing/2015/10/21/chartex" xmlns:cx1="http://schemas.microsoft.com/office/drawing/2015/9/8/chartex">
+          <mc:Fallback xmlns:cx1="http://schemas.microsoft.com/office/drawing/2015/9/8/chartex" xmlns:cx2="http://schemas.microsoft.com/office/drawing/2015/10/21/chartex" xmlns:cx3="http://schemas.microsoft.com/office/drawing/2016/5/9/chartex" xmlns:cx4="http://schemas.microsoft.com/office/drawing/2016/5/10/chartex" xmlns:cx5="http://schemas.microsoft.com/office/drawing/2016/5/11/chartex" xmlns:cx6="http://schemas.microsoft.com/office/drawing/2016/5/12/chartex" xmlns:cx7="http://schemas.microsoft.com/office/drawing/2016/5/13/chartex" xmlns:cx8="http://schemas.microsoft.com/office/drawing/2016/5/14/chartex" xmlns:aink="http://schemas.microsoft.com/office/drawing/2016/ink" xmlns:am3d="http://schemas.microsoft.com/office/drawing/2017/model3d" xmlns:oel="http://schemas.microsoft.com/office/2019/extlst" xmlns:w16cex="http://schemas.microsoft.com/office/word/2018/wordml/cex" xmlns:w16cid="http://schemas.microsoft.com/office/word/2016/wordml/cid" xmlns:w16="http://schemas.microsoft.com/office/word/2018/wordml" xmlns:w16du="http://schemas.microsoft.com/office/word/2023/wordml/word16du" xmlns:w16sdtdh="http://schemas.microsoft.com/office/word/2020/wordml/sdtdatahash">
             <w:pict>
               <v:line w14:anchorId="735A7923" id="Conector recto 66" o:spid="_x0000_s1026" style="position:absolute;flip:y;z-index:251675648;visibility:visible;mso-wrap-style:square;mso-width-percent:0;mso-height-percent:0;mso-wrap-distance-left:9pt;mso-wrap-distance-top:0;mso-wrap-distance-right:9pt;mso-wrap-distance-bottom:0;mso-position-horizontal:absolute;mso-position-horizontal-relative:text;mso-position-vertical:absolute;mso-position-vertical-relative:text;mso-width-percent:0;mso-height-percent:0;mso-width-relative:margin;mso-height-relative:margin" from="-2.65pt,32.25pt" to="260.6pt,32.25pt" o:gfxdata="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" strokecolor="black [3200]" strokeweight=".5pt">
                 <v:stroke joinstyle="miter"/>
@@ -18474,7 +18474,7 @@
               </wp:anchor>
             </w:drawing>
           </mc:Choice>
-          <mc:Fallback xmlns:w16sdtdh="http://schemas.microsoft.com/office/word/2020/wordml/sdtdatahash" xmlns:w16du="http://schemas.microsoft.com/office/word/2023/wordml/word16du" xmlns:w16="http://schemas.microsoft.com/office/word/2018/wordml" xmlns:w16cid="http://schemas.microsoft.com/office/word/2016/wordml/cid" xmlns:w16cex="http://schemas.microsoft.com/office/word/2018/wordml/cex" xmlns:oel="http://schemas.microsoft.com/office/2019/extlst" xmlns:am3d="http://schemas.microsoft.com/office/drawing/2017/model3d" xmlns:aink="http://schemas.microsoft.com/office/drawing/2016/ink" xmlns:cx8="http://schemas.microsoft.com/office/drawing/2016/5/14/chartex" xmlns:cx7="http://schemas.microsoft.com/office/drawing/2016/5/13/chartex" xmlns:cx6="http://schemas.microsoft.com/office/drawing/2016/5/12/chartex" xmlns:cx5="http://schemas.microsoft.com/office/drawing/2016/5/11/chartex" xmlns:cx4="http://schemas.microsoft.com/office/drawing/2016/5/10/chartex" xmlns:cx3="http://schemas.microsoft.com/office/drawing/2016/5/9/chartex" xmlns:cx2="http://schemas.microsoft.com/office/drawing/2015/10/21/chartex" xmlns:cx1="http://schemas.microsoft.com/office/drawing/2015/9/8/chartex">
+          <mc:Fallback xmlns:cx1="http://schemas.microsoft.com/office/drawing/2015/9/8/chartex" xmlns:cx2="http://schemas.microsoft.com/office/drawing/2015/10/21/chartex" xmlns:cx3="http://schemas.microsoft.com/office/drawing/2016/5/9/chartex" xmlns:cx4="http://schemas.microsoft.com/office/drawing/2016/5/10/chartex" xmlns:cx5="http://schemas.microsoft.com/office/drawing/2016/5/11/chartex" xmlns:cx6="http://schemas.microsoft.com/office/drawing/2016/5/12/chartex" xmlns:cx7="http://schemas.microsoft.com/office/drawing/2016/5/13/chartex" xmlns:cx8="http://schemas.microsoft.com/office/drawing/2016/5/14/chartex" xmlns:aink="http://schemas.microsoft.com/office/drawing/2016/ink" xmlns:am3d="http://schemas.microsoft.com/office/drawing/2017/model3d" xmlns:oel="http://schemas.microsoft.com/office/2019/extlst" xmlns:w16cex="http://schemas.microsoft.com/office/word/2018/wordml/cex" xmlns:w16cid="http://schemas.microsoft.com/office/word/2016/wordml/cid" xmlns:w16="http://schemas.microsoft.com/office/word/2018/wordml" xmlns:w16du="http://schemas.microsoft.com/office/word/2023/wordml/word16du" xmlns:w16sdtdh="http://schemas.microsoft.com/office/word/2020/wordml/sdtdatahash">
             <w:pict>
               <v:line w14:anchorId="50565A40" id="Conector recto 67" o:spid="_x0000_s1026" style="position:absolute;z-index:251677696;visibility:visible;mso-wrap-style:square;mso-width-percent:0;mso-height-percent:0;mso-wrap-distance-left:9pt;mso-wrap-distance-top:0;mso-wrap-distance-right:9pt;mso-wrap-distance-bottom:0;mso-position-horizontal:absolute;mso-position-horizontal-relative:text;mso-position-vertical:absolute;mso-position-vertical-relative:text;mso-width-percent:0;mso-height-percent:0;mso-width-relative:margin;mso-height-relative:margin" from="446.6pt,11.55pt" to="660.35pt,12.3pt" o:gfxdata="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" strokecolor="black [3200]" strokeweight=".5pt">
                 <v:stroke joinstyle="miter"/>
@@ -19758,17 +19758,7 @@
           <w:sz w:val="20"/>
           <w:szCs w:val="20"/>
         </w:rPr>
-        <w:t xml:space="preserve"> </w:t>
-      </w:r>
-      <w:bookmarkStart w:id="5" w:name="_GoBack"/>
-      <w:bookmarkEnd w:id="5"/>
-      <w:r>
-        <w:rPr>
-          <w:rFonts w:ascii="Arial" w:hAnsi="Arial" w:cs="Arial"/>
-          <w:sz w:val="20"/>
-          <w:szCs w:val="20"/>
-        </w:rPr>
-        <w:t xml:space="preserve">CON EFECTOS DEL </w:t>
+        <w:t xml:space="preserve"> CON EFECTOS DEL </w:t>
       </w:r>
       <w:r>
         <w:rPr>
@@ -20263,8 +20253,20 @@
           <w:sz w:val="16"/>
           <w:szCs w:val="16"/>
         </w:rPr>
-        <w:t>/jjca</w:t>
+        <w:t>/</w:t>
       </w:r>
+      <w:r>
+        <w:t xml:space="preserve"> </w:t>
+      </w:r>
+      <w:r>
+        <w:rPr>
+          <w:sz w:val="16"/>
+          <w:szCs w:val="16"/>
+        </w:rPr>
+        <w:t>{{quienlohizo}}</w:t>
+      </w:r>
+      <w:bookmarkStart w:id="5" w:name="_GoBack"/>
+      <w:bookmarkEnd w:id="5"/>
     </w:p>
     <w:p>
       <w:pPr>
@@ -21485,7 +21487,7 @@
               </wp:anchor>
             </w:drawing>
           </mc:Choice>
-          <mc:Fallback xmlns:w16sdtdh="http://schemas.microsoft.com/office/word/2020/wordml/sdtdatahash" xmlns:w16du="http://schemas.microsoft.com/office/word/2023/wordml/word16du" xmlns:w16="http://schemas.microsoft.com/office/word/2018/wordml" xmlns:w16cid="http://schemas.microsoft.com/office/word/2016/wordml/cid" xmlns:w16cex="http://schemas.microsoft.com/office/word/2018/wordml/cex" xmlns:oel="http://schemas.microsoft.com/office/2019/extlst" xmlns:am3d="http://schemas.microsoft.com/office/drawing/2017/model3d" xmlns:aink="http://schemas.microsoft.com/office/drawing/2016/ink" xmlns:cx8="http://schemas.microsoft.com/office/drawing/2016/5/14/chartex" xmlns:cx7="http://schemas.microsoft.com/office/drawing/2016/5/13/chartex" xmlns:cx6="http://schemas.microsoft.com/office/drawing/2016/5/12/chartex" xmlns:cx5="http://schemas.microsoft.com/office/drawing/2016/5/11/chartex" xmlns:cx4="http://schemas.microsoft.com/office/drawing/2016/5/10/chartex" xmlns:cx3="http://schemas.microsoft.com/office/drawing/2016/5/9/chartex" xmlns:cx2="http://schemas.microsoft.com/office/drawing/2015/10/21/chartex" xmlns:cx1="http://schemas.microsoft.com/office/drawing/2015/9/8/chartex">
+          <mc:Fallback xmlns:cx1="http://schemas.microsoft.com/office/drawing/2015/9/8/chartex" xmlns:cx2="http://schemas.microsoft.com/office/drawing/2015/10/21/chartex" xmlns:cx3="http://schemas.microsoft.com/office/drawing/2016/5/9/chartex" xmlns:cx4="http://schemas.microsoft.com/office/drawing/2016/5/10/chartex" xmlns:cx5="http://schemas.microsoft.com/office/drawing/2016/5/11/chartex" xmlns:cx6="http://schemas.microsoft.com/office/drawing/2016/5/12/chartex" xmlns:cx7="http://schemas.microsoft.com/office/drawing/2016/5/13/chartex" xmlns:cx8="http://schemas.microsoft.com/office/drawing/2016/5/14/chartex" xmlns:aink="http://schemas.microsoft.com/office/drawing/2016/ink" xmlns:am3d="http://schemas.microsoft.com/office/drawing/2017/model3d" xmlns:oel="http://schemas.microsoft.com/office/2019/extlst" xmlns:w16cex="http://schemas.microsoft.com/office/word/2018/wordml/cex" xmlns:w16cid="http://schemas.microsoft.com/office/word/2016/wordml/cid" xmlns:w16="http://schemas.microsoft.com/office/word/2018/wordml" xmlns:w16du="http://schemas.microsoft.com/office/word/2023/wordml/word16du" xmlns:w16sdtdh="http://schemas.microsoft.com/office/word/2020/wordml/sdtdatahash">
             <w:pict>
               <v:line w14:anchorId="3DB20B95" id="Conector recto 9" o:spid="_x0000_s1026" style="position:absolute;flip:y;z-index:251678720;visibility:visible;mso-wrap-style:square;mso-wrap-distance-left:9pt;mso-wrap-distance-top:0;mso-wrap-distance-right:9pt;mso-wrap-distance-bottom:0;mso-position-horizontal:absolute;mso-position-horizontal-relative:text;mso-position-vertical:absolute;mso-position-vertical-relative:text" from="504.35pt,11.2pt" to="618.35pt,11.95pt" o:gfxdata="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" strokecolor="black [3200]" strokeweight=".5pt">
                 <v:stroke joinstyle="miter"/>
@@ -22077,7 +22079,7 @@
               <v:shape id="_x0000_i1025" type="#_x0000_t75" style="width:82.5pt;height:56.25pt">
                 <v:imagedata r:id="rId1" o:title=""/>
               </v:shape>
-              <o:OLEObject Type="Embed" ProgID="PBrush" ShapeID="_x0000_i1025" DrawAspect="Content" ObjectID="_1820834317" r:id="rId2"/>
+              <o:OLEObject Type="Embed" ProgID="PBrush" ShapeID="_x0000_i1025" DrawAspect="Content" ObjectID="_1821851506" r:id="rId2"/>
             </w:object>
           </w:r>
         </w:p>
@@ -22896,7 +22898,7 @@
         <v:shape id="_x0000_s2050" type="#_x0000_t75" style="position:absolute;margin-left:-10.15pt;margin-top:-19.7pt;width:89.25pt;height:63.75pt;z-index:251664384;mso-wrap-style:tight">
           <v:imagedata r:id="rId1" o:title=""/>
         </v:shape>
-        <o:OLEObject Type="Embed" ProgID="PBrush" ShapeID="_x0000_s2050" DrawAspect="Content" ObjectID="_1820834318" r:id="rId2"/>
+        <o:OLEObject Type="Embed" ProgID="PBrush" ShapeID="_x0000_s2050" DrawAspect="Content" ObjectID="_1821851507" r:id="rId2"/>
       </w:object>
     </w:r>
   </w:p>
@@ -24282,7 +24284,7 @@
 </file>
 
 <file path=customXml/itemProps1.xml><?xml version="1.0" encoding="utf-8"?>
-<ds:datastoreItem xmlns:ds="http://schemas.openxmlformats.org/officeDocument/2006/customXml" ds:itemID="{B3D98990-18B0-4ABA-922E-6902F611E251}">
+<ds:datastoreItem xmlns:ds="http://schemas.openxmlformats.org/officeDocument/2006/customXml" ds:itemID="{825B12C7-8C77-4822-9328-C1F26FF2DA90}">
   <ds:schemaRefs>
     <ds:schemaRef ds:uri="http://schemas.openxmlformats.org/officeDocument/2006/bibliography"/>
   </ds:schemaRefs>

</xml_diff>